<commit_message>
Solved Stock Buy Sell 202 problem geeksofgeeks
</commit_message>
<xml_diff>
--- a/geeks-for-geeks/index.docx
+++ b/geeks-for-geeks/index.docx
@@ -5964,285 +5964,6 @@
           <w:lang w:val="en-US" w:eastAsia="pl-PL"/>
         </w:rPr>
       </w:pPr>
-      <w:hyperlink r:id="rId194" w:history="1">
-        <w:r>
-          <w:rPr>
-            <w:rFonts w:ascii="var(--font-din)" w:eastAsia="Times New Roman" w:hAnsi="var(--font-din)" w:cs="Times New Roman"/>
-            <w:color w:val="EC4E20"/>
-            <w:sz w:val="24"/>
-            <w:szCs w:val="24"/>
-            <w:bdr w:val="none" w:sz="0" w:space="0" w:color="auto" w:frame="1"/>
-            <w:lang w:val="en-US" w:eastAsia="pl-PL"/>
-          </w:rPr>
-          <w:t>Reverse words in a given string</w:t>
-        </w:r>
-      </w:hyperlink>
-    </w:p>
-    <w:p>
-      <w:pPr>
-        <w:numPr>
-          <w:ilvl w:val="0"/>
-          <w:numId w:val="1"/>
-        </w:numPr>
-        <w:shd w:val="clear" w:color="auto" w:fill="FFFFFF"/>
-        <w:spacing w:after="0" w:line="240" w:lineRule="auto"/>
-        <w:ind w:left="1260"/>
-        <w:textAlignment w:val="baseline"/>
-        <w:rPr>
-          <w:rFonts w:ascii="var(--font-din)" w:eastAsia="Times New Roman" w:hAnsi="var(--font-din)" w:cs="Times New Roman"/>
-          <w:sz w:val="24"/>
-          <w:szCs w:val="24"/>
-          <w:lang w:val="en-US" w:eastAsia="pl-PL"/>
-        </w:rPr>
-      </w:pPr>
-      <w:hyperlink r:id="rId195" w:history="1">
-        <w:r>
-          <w:rPr>
-            <w:rFonts w:ascii="var(--font-din)" w:eastAsia="Times New Roman" w:hAnsi="var(--font-din)" w:cs="Times New Roman"/>
-            <w:color w:val="EC4E20"/>
-            <w:sz w:val="24"/>
-            <w:szCs w:val="24"/>
-            <w:bdr w:val="none" w:sz="0" w:space="0" w:color="auto" w:frame="1"/>
-            <w:lang w:val="en-US" w:eastAsia="pl-PL"/>
-          </w:rPr>
-          <w:t>Root to leaf path sum equal to a given number</w:t>
-        </w:r>
-      </w:hyperlink>
-    </w:p>
-    <w:p>
-      <w:pPr>
-        <w:numPr>
-          <w:ilvl w:val="0"/>
-          <w:numId w:val="1"/>
-        </w:numPr>
-        <w:shd w:val="clear" w:color="auto" w:fill="FFFFFF"/>
-        <w:spacing w:after="0" w:line="240" w:lineRule="auto"/>
-        <w:ind w:left="1260"/>
-        <w:textAlignment w:val="baseline"/>
-        <w:rPr>
-          <w:rFonts w:ascii="var(--font-din)" w:eastAsia="Times New Roman" w:hAnsi="var(--font-din)" w:cs="Times New Roman"/>
-          <w:sz w:val="24"/>
-          <w:szCs w:val="24"/>
-          <w:lang w:val="en-US" w:eastAsia="pl-PL"/>
-        </w:rPr>
-      </w:pPr>
-      <w:hyperlink r:id="rId196" w:history="1">
-        <w:r>
-          <w:rPr>
-            <w:rFonts w:ascii="var(--font-din)" w:eastAsia="Times New Roman" w:hAnsi="var(--font-din)" w:cs="Times New Roman"/>
-            <w:color w:val="EC4E20"/>
-            <w:sz w:val="24"/>
-            <w:szCs w:val="24"/>
-            <w:bdr w:val="none" w:sz="0" w:space="0" w:color="auto" w:frame="1"/>
-            <w:lang w:val="en-US" w:eastAsia="pl-PL"/>
-          </w:rPr>
-          <w:t>Search an element in a sorted and rotated array</w:t>
-        </w:r>
-      </w:hyperlink>
-    </w:p>
-    <w:p>
-      <w:pPr>
-        <w:numPr>
-          <w:ilvl w:val="0"/>
-          <w:numId w:val="1"/>
-        </w:numPr>
-        <w:shd w:val="clear" w:color="auto" w:fill="FFFFFF"/>
-        <w:spacing w:after="0" w:line="240" w:lineRule="auto"/>
-        <w:ind w:left="1260"/>
-        <w:textAlignment w:val="baseline"/>
-        <w:rPr>
-          <w:rFonts w:ascii="var(--font-din)" w:eastAsia="Times New Roman" w:hAnsi="var(--font-din)" w:cs="Times New Roman"/>
-          <w:sz w:val="24"/>
-          <w:szCs w:val="24"/>
-          <w:lang w:val="en-US" w:eastAsia="pl-PL"/>
-        </w:rPr>
-      </w:pPr>
-      <w:hyperlink r:id="rId197" w:history="1">
-        <w:r>
-          <w:rPr>
-            <w:rFonts w:ascii="var(--font-din)" w:eastAsia="Times New Roman" w:hAnsi="var(--font-din)" w:cs="Times New Roman"/>
-            <w:color w:val="EC4E20"/>
-            <w:sz w:val="24"/>
-            <w:szCs w:val="24"/>
-            <w:bdr w:val="none" w:sz="0" w:space="0" w:color="auto" w:frame="1"/>
-            <w:lang w:val="en-US" w:eastAsia="pl-PL"/>
-          </w:rPr>
-          <w:t>Segregate even and odd nodes in a Linked List</w:t>
-        </w:r>
-      </w:hyperlink>
-    </w:p>
-    <w:p>
-      <w:pPr>
-        <w:numPr>
-          <w:ilvl w:val="0"/>
-          <w:numId w:val="1"/>
-        </w:numPr>
-        <w:shd w:val="clear" w:color="auto" w:fill="FFFFFF"/>
-        <w:spacing w:after="0" w:line="240" w:lineRule="auto"/>
-        <w:ind w:left="1260"/>
-        <w:textAlignment w:val="baseline"/>
-        <w:rPr>
-          <w:rFonts w:ascii="var(--font-din)" w:eastAsia="Times New Roman" w:hAnsi="var(--font-din)" w:cs="Times New Roman"/>
-          <w:sz w:val="24"/>
-          <w:szCs w:val="24"/>
-          <w:lang w:val="en-US" w:eastAsia="pl-PL"/>
-        </w:rPr>
-      </w:pPr>
-      <w:hyperlink r:id="rId198" w:history="1">
-        <w:r>
-          <w:rPr>
-            <w:rFonts w:ascii="var(--font-din)" w:eastAsia="Times New Roman" w:hAnsi="var(--font-din)" w:cs="Times New Roman"/>
-            <w:color w:val="EC4E20"/>
-            <w:sz w:val="24"/>
-            <w:szCs w:val="24"/>
-            <w:bdr w:val="none" w:sz="0" w:space="0" w:color="auto" w:frame="1"/>
-            <w:lang w:val="en-US" w:eastAsia="pl-PL"/>
-          </w:rPr>
-          <w:t>Serialize and Deserialize a Binary Tree</w:t>
-        </w:r>
-      </w:hyperlink>
-    </w:p>
-    <w:p>
-      <w:pPr>
-        <w:numPr>
-          <w:ilvl w:val="0"/>
-          <w:numId w:val="1"/>
-        </w:numPr>
-        <w:shd w:val="clear" w:color="auto" w:fill="FFFFFF"/>
-        <w:spacing w:after="0" w:line="240" w:lineRule="auto"/>
-        <w:ind w:left="1260"/>
-        <w:textAlignment w:val="baseline"/>
-        <w:rPr>
-          <w:rFonts w:ascii="var(--font-din)" w:eastAsia="Times New Roman" w:hAnsi="var(--font-din)" w:cs="Times New Roman"/>
-          <w:sz w:val="24"/>
-          <w:szCs w:val="24"/>
-          <w:lang w:val="en-US" w:eastAsia="pl-PL"/>
-        </w:rPr>
-      </w:pPr>
-      <w:hyperlink r:id="rId199" w:history="1">
-        <w:r>
-          <w:rPr>
-            <w:rFonts w:ascii="var(--font-din)" w:eastAsia="Times New Roman" w:hAnsi="var(--font-din)" w:cs="Times New Roman"/>
-            <w:color w:val="EC4E20"/>
-            <w:sz w:val="24"/>
-            <w:szCs w:val="24"/>
-            <w:bdr w:val="none" w:sz="0" w:space="0" w:color="auto" w:frame="1"/>
-            <w:lang w:val="en-US" w:eastAsia="pl-PL"/>
-          </w:rPr>
-          <w:t>Sliding Window Maximum (Maximum of all subarrays of size k)</w:t>
-        </w:r>
-      </w:hyperlink>
-    </w:p>
-    <w:p>
-      <w:pPr>
-        <w:numPr>
-          <w:ilvl w:val="0"/>
-          <w:numId w:val="1"/>
-        </w:numPr>
-        <w:shd w:val="clear" w:color="auto" w:fill="FFFFFF"/>
-        <w:spacing w:after="0" w:line="240" w:lineRule="auto"/>
-        <w:ind w:left="1260"/>
-        <w:textAlignment w:val="baseline"/>
-        <w:rPr>
-          <w:rFonts w:ascii="var(--font-din)" w:eastAsia="Times New Roman" w:hAnsi="var(--font-din)" w:cs="Times New Roman"/>
-          <w:sz w:val="24"/>
-          <w:szCs w:val="24"/>
-          <w:lang w:val="en-US" w:eastAsia="pl-PL"/>
-        </w:rPr>
-      </w:pPr>
-      <w:hyperlink r:id="rId200" w:history="1">
-        <w:r>
-          <w:rPr>
-            <w:rFonts w:ascii="var(--font-din)" w:eastAsia="Times New Roman" w:hAnsi="var(--font-din)" w:cs="Times New Roman"/>
-            <w:color w:val="EC4E20"/>
-            <w:sz w:val="24"/>
-            <w:szCs w:val="24"/>
-            <w:bdr w:val="none" w:sz="0" w:space="0" w:color="auto" w:frame="1"/>
-            <w:lang w:val="en-US" w:eastAsia="pl-PL"/>
-          </w:rPr>
-          <w:t>Sort a linked list of 0s, 1s and 2s</w:t>
-        </w:r>
-      </w:hyperlink>
-    </w:p>
-    <w:p>
-      <w:pPr>
-        <w:numPr>
-          <w:ilvl w:val="0"/>
-          <w:numId w:val="1"/>
-        </w:numPr>
-        <w:shd w:val="clear" w:color="auto" w:fill="FFFFFF"/>
-        <w:spacing w:after="0" w:line="240" w:lineRule="auto"/>
-        <w:ind w:left="1260"/>
-        <w:textAlignment w:val="baseline"/>
-        <w:rPr>
-          <w:rFonts w:ascii="var(--font-din)" w:eastAsia="Times New Roman" w:hAnsi="var(--font-din)" w:cs="Times New Roman"/>
-          <w:sz w:val="24"/>
-          <w:szCs w:val="24"/>
-          <w:lang w:eastAsia="pl-PL"/>
-        </w:rPr>
-      </w:pPr>
-      <w:hyperlink r:id="rId201" w:history="1">
-        <w:r>
-          <w:rPr>
-            <w:rFonts w:ascii="var(--font-din)" w:eastAsia="Times New Roman" w:hAnsi="var(--font-din)" w:cs="Times New Roman"/>
-            <w:color w:val="EC4E20"/>
-            <w:sz w:val="24"/>
-            <w:szCs w:val="24"/>
-            <w:bdr w:val="none" w:sz="0" w:space="0" w:color="auto" w:frame="1"/>
-            <w:lang w:eastAsia="pl-PL"/>
-          </w:rPr>
-          <w:t>Sort a stack using recursion</w:t>
-        </w:r>
-      </w:hyperlink>
-    </w:p>
-    <w:p>
-      <w:pPr>
-        <w:numPr>
-          <w:ilvl w:val="0"/>
-          <w:numId w:val="1"/>
-        </w:numPr>
-        <w:shd w:val="clear" w:color="auto" w:fill="FFFFFF"/>
-        <w:spacing w:after="0" w:line="240" w:lineRule="auto"/>
-        <w:ind w:left="1260"/>
-        <w:textAlignment w:val="baseline"/>
-        <w:rPr>
-          <w:rFonts w:ascii="var(--font-din)" w:eastAsia="Times New Roman" w:hAnsi="var(--font-din)" w:cs="Times New Roman"/>
-          <w:sz w:val="24"/>
-          <w:szCs w:val="24"/>
-          <w:lang w:val="en-US" w:eastAsia="pl-PL"/>
-        </w:rPr>
-      </w:pPr>
-      <w:hyperlink r:id="rId202" w:history="1">
-        <w:r>
-          <w:rPr>
-            <w:rFonts w:ascii="var(--font-din)" w:eastAsia="Times New Roman" w:hAnsi="var(--font-din)" w:cs="Times New Roman"/>
-            <w:color w:val="EC4E20"/>
-            <w:sz w:val="24"/>
-            <w:szCs w:val="24"/>
-            <w:bdr w:val="none" w:sz="0" w:space="0" w:color="auto" w:frame="1"/>
-            <w:lang w:val="en-US" w:eastAsia="pl-PL"/>
-          </w:rPr>
-          <w:t>Sort an array of 0s, 1s and 2s</w:t>
-        </w:r>
-      </w:hyperlink>
-    </w:p>
-    <w:p>
-      <w:pPr>
-        <w:numPr>
-          <w:ilvl w:val="0"/>
-          <w:numId w:val="1"/>
-        </w:numPr>
-        <w:shd w:val="clear" w:color="auto" w:fill="FFFFFF"/>
-        <w:spacing w:after="0" w:line="240" w:lineRule="auto"/>
-        <w:ind w:left="1260"/>
-        <w:textAlignment w:val="baseline"/>
-        <w:rPr>
-          <w:rFonts w:ascii="var(--font-din)" w:eastAsia="Times New Roman" w:hAnsi="var(--font-din)" w:cs="Times New Roman"/>
-          <w:sz w:val="24"/>
-          <w:szCs w:val="24"/>
-          <w:lang w:val="en-US" w:eastAsia="pl-PL"/>
-        </w:rPr>
-      </w:pPr>
       <w:r>
         <w:rPr>
           <w:rFonts w:ascii="Segoe UI Emoji" w:hAnsi="Segoe UI Emoji" w:cs="Segoe UI Emoji"/>
@@ -6256,6 +5977,298 @@
         </w:rPr>
         <w:t>️</w:t>
       </w:r>
+      <w:hyperlink r:id="rId194" w:history="1">
+        <w:r>
+          <w:rPr>
+            <w:rFonts w:ascii="var(--font-din)" w:eastAsia="Times New Roman" w:hAnsi="var(--font-din)" w:cs="Times New Roman"/>
+            <w:color w:val="EC4E20"/>
+            <w:sz w:val="24"/>
+            <w:szCs w:val="24"/>
+            <w:bdr w:val="none" w:sz="0" w:space="0" w:color="auto" w:frame="1"/>
+            <w:lang w:val="en-US" w:eastAsia="pl-PL"/>
+          </w:rPr>
+          <w:t>Reverse words in a given string</w:t>
+        </w:r>
+      </w:hyperlink>
+    </w:p>
+    <w:p>
+      <w:pPr>
+        <w:numPr>
+          <w:ilvl w:val="0"/>
+          <w:numId w:val="1"/>
+        </w:numPr>
+        <w:shd w:val="clear" w:color="auto" w:fill="FFFFFF"/>
+        <w:spacing w:after="0" w:line="240" w:lineRule="auto"/>
+        <w:ind w:left="1260"/>
+        <w:textAlignment w:val="baseline"/>
+        <w:rPr>
+          <w:rFonts w:ascii="var(--font-din)" w:eastAsia="Times New Roman" w:hAnsi="var(--font-din)" w:cs="Times New Roman"/>
+          <w:sz w:val="24"/>
+          <w:szCs w:val="24"/>
+          <w:lang w:val="en-US" w:eastAsia="pl-PL"/>
+        </w:rPr>
+      </w:pPr>
+      <w:hyperlink r:id="rId195" w:history="1">
+        <w:r>
+          <w:rPr>
+            <w:rFonts w:ascii="var(--font-din)" w:eastAsia="Times New Roman" w:hAnsi="var(--font-din)" w:cs="Times New Roman"/>
+            <w:color w:val="EC4E20"/>
+            <w:sz w:val="24"/>
+            <w:szCs w:val="24"/>
+            <w:bdr w:val="none" w:sz="0" w:space="0" w:color="auto" w:frame="1"/>
+            <w:lang w:val="en-US" w:eastAsia="pl-PL"/>
+          </w:rPr>
+          <w:t>Root to leaf path sum equal to a given number</w:t>
+        </w:r>
+      </w:hyperlink>
+    </w:p>
+    <w:p>
+      <w:pPr>
+        <w:numPr>
+          <w:ilvl w:val="0"/>
+          <w:numId w:val="1"/>
+        </w:numPr>
+        <w:shd w:val="clear" w:color="auto" w:fill="FFFFFF"/>
+        <w:spacing w:after="0" w:line="240" w:lineRule="auto"/>
+        <w:ind w:left="1260"/>
+        <w:textAlignment w:val="baseline"/>
+        <w:rPr>
+          <w:rFonts w:ascii="var(--font-din)" w:eastAsia="Times New Roman" w:hAnsi="var(--font-din)" w:cs="Times New Roman"/>
+          <w:sz w:val="24"/>
+          <w:szCs w:val="24"/>
+          <w:lang w:val="en-US" w:eastAsia="pl-PL"/>
+        </w:rPr>
+      </w:pPr>
+      <w:hyperlink r:id="rId196" w:history="1">
+        <w:r>
+          <w:rPr>
+            <w:rFonts w:ascii="var(--font-din)" w:eastAsia="Times New Roman" w:hAnsi="var(--font-din)" w:cs="Times New Roman"/>
+            <w:color w:val="EC4E20"/>
+            <w:sz w:val="24"/>
+            <w:szCs w:val="24"/>
+            <w:bdr w:val="none" w:sz="0" w:space="0" w:color="auto" w:frame="1"/>
+            <w:lang w:val="en-US" w:eastAsia="pl-PL"/>
+          </w:rPr>
+          <w:t>Search an element in a sorted and rotated array</w:t>
+        </w:r>
+      </w:hyperlink>
+    </w:p>
+    <w:p>
+      <w:pPr>
+        <w:numPr>
+          <w:ilvl w:val="0"/>
+          <w:numId w:val="1"/>
+        </w:numPr>
+        <w:shd w:val="clear" w:color="auto" w:fill="FFFFFF"/>
+        <w:spacing w:after="0" w:line="240" w:lineRule="auto"/>
+        <w:ind w:left="1260"/>
+        <w:textAlignment w:val="baseline"/>
+        <w:rPr>
+          <w:rFonts w:ascii="var(--font-din)" w:eastAsia="Times New Roman" w:hAnsi="var(--font-din)" w:cs="Times New Roman"/>
+          <w:sz w:val="24"/>
+          <w:szCs w:val="24"/>
+          <w:lang w:val="en-US" w:eastAsia="pl-PL"/>
+        </w:rPr>
+      </w:pPr>
+      <w:hyperlink r:id="rId197" w:history="1">
+        <w:r>
+          <w:rPr>
+            <w:rFonts w:ascii="var(--font-din)" w:eastAsia="Times New Roman" w:hAnsi="var(--font-din)" w:cs="Times New Roman"/>
+            <w:color w:val="EC4E20"/>
+            <w:sz w:val="24"/>
+            <w:szCs w:val="24"/>
+            <w:bdr w:val="none" w:sz="0" w:space="0" w:color="auto" w:frame="1"/>
+            <w:lang w:val="en-US" w:eastAsia="pl-PL"/>
+          </w:rPr>
+          <w:t>Segregate even and odd nodes in a Linked List</w:t>
+        </w:r>
+      </w:hyperlink>
+    </w:p>
+    <w:p>
+      <w:pPr>
+        <w:numPr>
+          <w:ilvl w:val="0"/>
+          <w:numId w:val="1"/>
+        </w:numPr>
+        <w:shd w:val="clear" w:color="auto" w:fill="FFFFFF"/>
+        <w:spacing w:after="0" w:line="240" w:lineRule="auto"/>
+        <w:ind w:left="1260"/>
+        <w:textAlignment w:val="baseline"/>
+        <w:rPr>
+          <w:rFonts w:ascii="var(--font-din)" w:eastAsia="Times New Roman" w:hAnsi="var(--font-din)" w:cs="Times New Roman"/>
+          <w:sz w:val="24"/>
+          <w:szCs w:val="24"/>
+          <w:lang w:val="en-US" w:eastAsia="pl-PL"/>
+        </w:rPr>
+      </w:pPr>
+      <w:hyperlink r:id="rId198" w:history="1">
+        <w:r>
+          <w:rPr>
+            <w:rFonts w:ascii="var(--font-din)" w:eastAsia="Times New Roman" w:hAnsi="var(--font-din)" w:cs="Times New Roman"/>
+            <w:color w:val="EC4E20"/>
+            <w:sz w:val="24"/>
+            <w:szCs w:val="24"/>
+            <w:bdr w:val="none" w:sz="0" w:space="0" w:color="auto" w:frame="1"/>
+            <w:lang w:val="en-US" w:eastAsia="pl-PL"/>
+          </w:rPr>
+          <w:t>Serialize and Deserialize a Binary Tree</w:t>
+        </w:r>
+      </w:hyperlink>
+    </w:p>
+    <w:p>
+      <w:pPr>
+        <w:numPr>
+          <w:ilvl w:val="0"/>
+          <w:numId w:val="1"/>
+        </w:numPr>
+        <w:shd w:val="clear" w:color="auto" w:fill="FFFFFF"/>
+        <w:spacing w:after="0" w:line="240" w:lineRule="auto"/>
+        <w:ind w:left="1260"/>
+        <w:textAlignment w:val="baseline"/>
+        <w:rPr>
+          <w:rFonts w:ascii="var(--font-din)" w:eastAsia="Times New Roman" w:hAnsi="var(--font-din)" w:cs="Times New Roman"/>
+          <w:sz w:val="24"/>
+          <w:szCs w:val="24"/>
+          <w:lang w:val="en-US" w:eastAsia="pl-PL"/>
+        </w:rPr>
+      </w:pPr>
+      <w:hyperlink r:id="rId199" w:history="1">
+        <w:r>
+          <w:rPr>
+            <w:rFonts w:ascii="var(--font-din)" w:eastAsia="Times New Roman" w:hAnsi="var(--font-din)" w:cs="Times New Roman"/>
+            <w:color w:val="EC4E20"/>
+            <w:sz w:val="24"/>
+            <w:szCs w:val="24"/>
+            <w:bdr w:val="none" w:sz="0" w:space="0" w:color="auto" w:frame="1"/>
+            <w:lang w:val="en-US" w:eastAsia="pl-PL"/>
+          </w:rPr>
+          <w:t>Sliding Window Maximum (Maximum of all subarrays of size k)</w:t>
+        </w:r>
+      </w:hyperlink>
+    </w:p>
+    <w:p>
+      <w:pPr>
+        <w:numPr>
+          <w:ilvl w:val="0"/>
+          <w:numId w:val="1"/>
+        </w:numPr>
+        <w:shd w:val="clear" w:color="auto" w:fill="FFFFFF"/>
+        <w:spacing w:after="0" w:line="240" w:lineRule="auto"/>
+        <w:ind w:left="1260"/>
+        <w:textAlignment w:val="baseline"/>
+        <w:rPr>
+          <w:rFonts w:ascii="var(--font-din)" w:eastAsia="Times New Roman" w:hAnsi="var(--font-din)" w:cs="Times New Roman"/>
+          <w:sz w:val="24"/>
+          <w:szCs w:val="24"/>
+          <w:lang w:val="en-US" w:eastAsia="pl-PL"/>
+        </w:rPr>
+      </w:pPr>
+      <w:hyperlink r:id="rId200" w:history="1">
+        <w:r>
+          <w:rPr>
+            <w:rFonts w:ascii="var(--font-din)" w:eastAsia="Times New Roman" w:hAnsi="var(--font-din)" w:cs="Times New Roman"/>
+            <w:color w:val="EC4E20"/>
+            <w:sz w:val="24"/>
+            <w:szCs w:val="24"/>
+            <w:bdr w:val="none" w:sz="0" w:space="0" w:color="auto" w:frame="1"/>
+            <w:lang w:val="en-US" w:eastAsia="pl-PL"/>
+          </w:rPr>
+          <w:t>Sort a linked list of 0s, 1s and 2s</w:t>
+        </w:r>
+      </w:hyperlink>
+    </w:p>
+    <w:p>
+      <w:pPr>
+        <w:numPr>
+          <w:ilvl w:val="0"/>
+          <w:numId w:val="1"/>
+        </w:numPr>
+        <w:shd w:val="clear" w:color="auto" w:fill="FFFFFF"/>
+        <w:spacing w:after="0" w:line="240" w:lineRule="auto"/>
+        <w:ind w:left="1260"/>
+        <w:textAlignment w:val="baseline"/>
+        <w:rPr>
+          <w:rFonts w:ascii="var(--font-din)" w:eastAsia="Times New Roman" w:hAnsi="var(--font-din)" w:cs="Times New Roman"/>
+          <w:sz w:val="24"/>
+          <w:szCs w:val="24"/>
+          <w:lang w:eastAsia="pl-PL"/>
+        </w:rPr>
+      </w:pPr>
+      <w:hyperlink r:id="rId201" w:history="1">
+        <w:r>
+          <w:rPr>
+            <w:rFonts w:ascii="var(--font-din)" w:eastAsia="Times New Roman" w:hAnsi="var(--font-din)" w:cs="Times New Roman"/>
+            <w:color w:val="EC4E20"/>
+            <w:sz w:val="24"/>
+            <w:szCs w:val="24"/>
+            <w:bdr w:val="none" w:sz="0" w:space="0" w:color="auto" w:frame="1"/>
+            <w:lang w:eastAsia="pl-PL"/>
+          </w:rPr>
+          <w:t>Sort a stack using recursion</w:t>
+        </w:r>
+      </w:hyperlink>
+    </w:p>
+    <w:p>
+      <w:pPr>
+        <w:numPr>
+          <w:ilvl w:val="0"/>
+          <w:numId w:val="1"/>
+        </w:numPr>
+        <w:shd w:val="clear" w:color="auto" w:fill="FFFFFF"/>
+        <w:spacing w:after="0" w:line="240" w:lineRule="auto"/>
+        <w:ind w:left="1260"/>
+        <w:textAlignment w:val="baseline"/>
+        <w:rPr>
+          <w:rFonts w:ascii="var(--font-din)" w:eastAsia="Times New Roman" w:hAnsi="var(--font-din)" w:cs="Times New Roman"/>
+          <w:sz w:val="24"/>
+          <w:szCs w:val="24"/>
+          <w:lang w:val="en-US" w:eastAsia="pl-PL"/>
+        </w:rPr>
+      </w:pPr>
+      <w:hyperlink r:id="rId202" w:history="1">
+        <w:r>
+          <w:rPr>
+            <w:rFonts w:ascii="var(--font-din)" w:eastAsia="Times New Roman" w:hAnsi="var(--font-din)" w:cs="Times New Roman"/>
+            <w:color w:val="EC4E20"/>
+            <w:sz w:val="24"/>
+            <w:szCs w:val="24"/>
+            <w:bdr w:val="none" w:sz="0" w:space="0" w:color="auto" w:frame="1"/>
+            <w:lang w:val="en-US" w:eastAsia="pl-PL"/>
+          </w:rPr>
+          <w:t>Sort an array of 0s, 1s and 2s</w:t>
+        </w:r>
+      </w:hyperlink>
+    </w:p>
+    <w:p>
+      <w:pPr>
+        <w:numPr>
+          <w:ilvl w:val="0"/>
+          <w:numId w:val="1"/>
+        </w:numPr>
+        <w:shd w:val="clear" w:color="auto" w:fill="FFFFFF"/>
+        <w:spacing w:after="0" w:line="240" w:lineRule="auto"/>
+        <w:ind w:left="1260"/>
+        <w:textAlignment w:val="baseline"/>
+        <w:rPr>
+          <w:rFonts w:ascii="var(--font-din)" w:eastAsia="Times New Roman" w:hAnsi="var(--font-din)" w:cs="Times New Roman"/>
+          <w:sz w:val="24"/>
+          <w:szCs w:val="24"/>
+          <w:lang w:val="en-US" w:eastAsia="pl-PL"/>
+        </w:rPr>
+      </w:pPr>
+      <w:r>
+        <w:rPr>
+          <w:rFonts w:ascii="Segoe UI Emoji" w:hAnsi="Segoe UI Emoji" w:cs="Segoe UI Emoji"/>
+          <w:lang w:val="en-US"/>
+        </w:rPr>
+        <w:t>✔</w:t>
+      </w:r>
+      <w:r>
+        <w:rPr>
+          <w:lang w:val="en-US"/>
+        </w:rPr>
+        <w:t>️</w:t>
+      </w:r>
       <w:hyperlink r:id="rId203" w:history="1">
         <w:r>
           <w:rPr>
@@ -6349,6 +6362,19 @@
           <w:lang w:val="en-US" w:eastAsia="pl-PL"/>
         </w:rPr>
       </w:pPr>
+      <w:r>
+        <w:rPr>
+          <w:rFonts w:ascii="Segoe UI Emoji" w:hAnsi="Segoe UI Emoji" w:cs="Segoe UI Emoji"/>
+          <w:lang w:val="en-US"/>
+        </w:rPr>
+        <w:t>✔</w:t>
+      </w:r>
+      <w:r>
+        <w:rPr>
+          <w:lang w:val="en-US"/>
+        </w:rPr>
+        <w:t>️</w:t>
+      </w:r>
       <w:hyperlink r:id="rId206" w:history="1">
         <w:r>
           <w:rPr>

</xml_diff>